<commit_message>
* nomau chli sätzli umgstellt
</commit_message>
<xml_diff>
--- a/bericht_sidlm3_thons1.docx
+++ b/bericht_sidlm3_thons1.docx
@@ -2194,7 +2194,7 @@
           <w:lang w:val="de-CH"/>
         </w:rPr>
       </w:pPr>
-      <w:bookmarkStart w:id="4" w:name="_Toc503393905"/>
+      <w:bookmarkStart w:id="4" w:name="_Toc503531177"/>
       <w:r>
         <w:rPr>
           <w:lang w:val="de-CH"/>
@@ -2241,13 +2241,13 @@
         </w:rPr>
         <w:t>k</w:t>
       </w:r>
+      <w:r>
+        <w:rPr>
+          <w:lang w:val="de-CH"/>
+        </w:rPr>
+        <w:t>=0</w:t>
+      </w:r>
       <w:bookmarkEnd w:id="4"/>
-      <w:r>
-        <w:rPr>
-          <w:lang w:val="de-CH"/>
-        </w:rPr>
-        <w:t>=0</w:t>
-      </w:r>
     </w:p>
     <w:p>
       <w:pPr>
@@ -3298,7 +3298,6 @@
             <w:sz w:val="22"/>
             <w:szCs w:val="22"/>
             <w:lang w:val="de-CH"/>
-            <w:specVanish w:val="0"/>
           </w:rPr>
           <m:t>Re(</m:t>
         </m:r>
@@ -3310,7 +3309,6 @@
             <w:sz w:val="22"/>
             <w:szCs w:val="22"/>
             <w:lang w:val="de-CH"/>
-            <w:specVanish w:val="0"/>
           </w:rPr>
           <m:t>c</m:t>
         </m:r>
@@ -3325,7 +3323,6 @@
             <w:sz w:val="22"/>
             <w:szCs w:val="22"/>
             <w:lang w:val="de-CH"/>
-            <w:specVanish w:val="0"/>
           </w:rPr>
           <m:t>)</m:t>
         </m:r>
@@ -3340,7 +3337,6 @@
             <w:sz w:val="22"/>
             <w:szCs w:val="22"/>
             <w:lang w:val="de-CH"/>
-            <w:specVanish w:val="0"/>
           </w:rPr>
           <m:t>∈</m:t>
         </m:r>
@@ -3355,7 +3351,6 @@
             <w:sz w:val="22"/>
             <w:szCs w:val="22"/>
             <w:lang w:val="de-CH"/>
-            <w:specVanish w:val="0"/>
           </w:rPr>
           <m:t>[</m:t>
         </m:r>
@@ -3370,7 +3365,6 @@
                 <w:sz w:val="22"/>
                 <w:szCs w:val="22"/>
                 <w:lang w:val="de-CH"/>
-                <w:specVanish w:val="0"/>
               </w:rPr>
             </m:ctrlPr>
           </m:sSubPr>
@@ -3383,7 +3377,6 @@
                 <w:sz w:val="22"/>
                 <w:szCs w:val="22"/>
                 <w:lang w:val="de-CH"/>
-                <w:specVanish w:val="0"/>
               </w:rPr>
               <m:t>x</m:t>
             </m:r>
@@ -3397,7 +3390,6 @@
                 <w:sz w:val="22"/>
                 <w:szCs w:val="22"/>
                 <w:lang w:val="de-CH"/>
-                <w:specVanish w:val="0"/>
               </w:rPr>
               <m:t>1</m:t>
             </m:r>
@@ -3411,7 +3403,6 @@
             <w:sz w:val="22"/>
             <w:szCs w:val="22"/>
             <w:lang w:val="de-CH"/>
-            <w:specVanish w:val="0"/>
           </w:rPr>
           <m:t>,</m:t>
         </m:r>
@@ -3426,7 +3417,6 @@
                 <w:sz w:val="22"/>
                 <w:szCs w:val="22"/>
                 <w:lang w:val="de-CH"/>
-                <w:specVanish w:val="0"/>
               </w:rPr>
             </m:ctrlPr>
           </m:sSubPr>
@@ -3439,7 +3429,6 @@
                 <w:sz w:val="22"/>
                 <w:szCs w:val="22"/>
                 <w:lang w:val="de-CH"/>
-                <w:specVanish w:val="0"/>
               </w:rPr>
               <m:t>x</m:t>
             </m:r>
@@ -3453,7 +3442,6 @@
                 <w:sz w:val="22"/>
                 <w:szCs w:val="22"/>
                 <w:lang w:val="de-CH"/>
-                <w:specVanish w:val="0"/>
               </w:rPr>
               <m:t>2</m:t>
             </m:r>
@@ -3470,7 +3458,6 @@
             <w:sz w:val="22"/>
             <w:szCs w:val="22"/>
             <w:lang w:val="de-CH"/>
-            <w:specVanish w:val="0"/>
           </w:rPr>
           <m:t>], Im(c)</m:t>
         </m:r>
@@ -3485,7 +3472,6 @@
             <w:sz w:val="22"/>
             <w:szCs w:val="22"/>
             <w:lang w:val="de-CH"/>
-            <w:specVanish w:val="0"/>
           </w:rPr>
           <m:t>∈</m:t>
         </m:r>
@@ -3500,7 +3486,6 @@
             <w:sz w:val="22"/>
             <w:szCs w:val="22"/>
             <w:lang w:val="de-CH"/>
-            <w:specVanish w:val="0"/>
           </w:rPr>
           <m:t>[</m:t>
         </m:r>
@@ -3515,7 +3500,6 @@
                 <w:sz w:val="22"/>
                 <w:szCs w:val="22"/>
                 <w:lang w:val="de-CH"/>
-                <w:specVanish w:val="0"/>
               </w:rPr>
             </m:ctrlPr>
           </m:sSubPr>
@@ -3528,7 +3512,6 @@
                 <w:sz w:val="22"/>
                 <w:szCs w:val="22"/>
                 <w:lang w:val="de-CH"/>
-                <w:specVanish w:val="0"/>
               </w:rPr>
               <m:t>y</m:t>
             </m:r>
@@ -3542,7 +3525,6 @@
                 <w:sz w:val="22"/>
                 <w:szCs w:val="22"/>
                 <w:lang w:val="de-CH"/>
-                <w:specVanish w:val="0"/>
               </w:rPr>
               <m:t>1</m:t>
             </m:r>
@@ -3556,7 +3538,6 @@
             <w:sz w:val="22"/>
             <w:szCs w:val="22"/>
             <w:lang w:val="de-CH"/>
-            <w:specVanish w:val="0"/>
           </w:rPr>
           <m:t>,</m:t>
         </m:r>
@@ -3571,7 +3552,6 @@
                 <w:sz w:val="22"/>
                 <w:szCs w:val="22"/>
                 <w:lang w:val="de-CH"/>
-                <w:specVanish w:val="0"/>
               </w:rPr>
             </m:ctrlPr>
           </m:sSubPr>
@@ -3584,7 +3564,6 @@
                 <w:sz w:val="22"/>
                 <w:szCs w:val="22"/>
                 <w:lang w:val="de-CH"/>
-                <w:specVanish w:val="0"/>
               </w:rPr>
               <m:t>y</m:t>
             </m:r>
@@ -3598,7 +3577,6 @@
                 <w:sz w:val="22"/>
                 <w:szCs w:val="22"/>
                 <w:lang w:val="de-CH"/>
-                <w:specVanish w:val="0"/>
               </w:rPr>
               <m:t>2</m:t>
             </m:r>
@@ -3615,7 +3593,6 @@
             <w:sz w:val="22"/>
             <w:szCs w:val="22"/>
             <w:lang w:val="de-CH"/>
-            <w:specVanish w:val="0"/>
           </w:rPr>
           <m:t>]</m:t>
         </m:r>
@@ -3964,6 +3941,7 @@
           <w:sz w:val="22"/>
           <w:szCs w:val="22"/>
           <w:lang w:val="de-CH"/>
+          <w:specVanish w:val="0"/>
         </w:rPr>
       </w:pPr>
       <w:r>
@@ -4001,7 +3979,6 @@
             <w:sz w:val="22"/>
             <w:szCs w:val="22"/>
             <w:lang w:val="de-CH"/>
-            <w:specVanish w:val="0"/>
           </w:rPr>
           <m:t>Re(c)</m:t>
         </m:r>
@@ -4016,7 +3993,6 @@
             <w:sz w:val="22"/>
             <w:szCs w:val="22"/>
             <w:lang w:val="de-CH"/>
-            <w:specVanish w:val="0"/>
           </w:rPr>
           <m:t>∈</m:t>
         </m:r>
@@ -4031,7 +4007,6 @@
             <w:sz w:val="22"/>
             <w:szCs w:val="22"/>
             <w:lang w:val="de-CH"/>
-            <w:specVanish w:val="0"/>
           </w:rPr>
           <m:t>[</m:t>
         </m:r>
@@ -4046,7 +4021,6 @@
                 <w:sz w:val="22"/>
                 <w:szCs w:val="22"/>
                 <w:lang w:val="de-CH"/>
-                <w:specVanish w:val="0"/>
               </w:rPr>
             </m:ctrlPr>
           </m:sSubPr>
@@ -4059,7 +4033,6 @@
                 <w:sz w:val="22"/>
                 <w:szCs w:val="22"/>
                 <w:lang w:val="de-CH"/>
-                <w:specVanish w:val="0"/>
               </w:rPr>
               <m:t>x</m:t>
             </m:r>
@@ -4073,7 +4046,6 @@
                 <w:sz w:val="22"/>
                 <w:szCs w:val="22"/>
                 <w:lang w:val="de-CH"/>
-                <w:specVanish w:val="0"/>
               </w:rPr>
               <m:t>1</m:t>
             </m:r>
@@ -4087,7 +4059,6 @@
             <w:sz w:val="22"/>
             <w:szCs w:val="22"/>
             <w:lang w:val="de-CH"/>
-            <w:specVanish w:val="0"/>
           </w:rPr>
           <m:t>,</m:t>
         </m:r>
@@ -4102,7 +4073,6 @@
                 <w:sz w:val="22"/>
                 <w:szCs w:val="22"/>
                 <w:lang w:val="de-CH"/>
-                <w:specVanish w:val="0"/>
               </w:rPr>
             </m:ctrlPr>
           </m:sSubPr>
@@ -4115,7 +4085,6 @@
                 <w:sz w:val="22"/>
                 <w:szCs w:val="22"/>
                 <w:lang w:val="de-CH"/>
-                <w:specVanish w:val="0"/>
               </w:rPr>
               <m:t>x</m:t>
             </m:r>
@@ -4129,7 +4098,6 @@
                 <w:sz w:val="22"/>
                 <w:szCs w:val="22"/>
                 <w:lang w:val="de-CH"/>
-                <w:specVanish w:val="0"/>
               </w:rPr>
               <m:t>2</m:t>
             </m:r>
@@ -4146,7 +4114,6 @@
             <w:sz w:val="22"/>
             <w:szCs w:val="22"/>
             <w:lang w:val="de-CH"/>
-            <w:specVanish w:val="0"/>
           </w:rPr>
           <m:t>], Im(c)</m:t>
         </m:r>
@@ -4161,7 +4128,6 @@
             <w:sz w:val="22"/>
             <w:szCs w:val="22"/>
             <w:lang w:val="de-CH"/>
-            <w:specVanish w:val="0"/>
           </w:rPr>
           <m:t>∈</m:t>
         </m:r>
@@ -4176,7 +4142,6 @@
             <w:sz w:val="22"/>
             <w:szCs w:val="22"/>
             <w:lang w:val="de-CH"/>
-            <w:specVanish w:val="0"/>
           </w:rPr>
           <m:t>[</m:t>
         </m:r>
@@ -4191,7 +4156,6 @@
                 <w:sz w:val="22"/>
                 <w:szCs w:val="22"/>
                 <w:lang w:val="de-CH"/>
-                <w:specVanish w:val="0"/>
               </w:rPr>
             </m:ctrlPr>
           </m:sSubPr>
@@ -4204,7 +4168,6 @@
                 <w:sz w:val="22"/>
                 <w:szCs w:val="22"/>
                 <w:lang w:val="de-CH"/>
-                <w:specVanish w:val="0"/>
               </w:rPr>
               <m:t>y</m:t>
             </m:r>
@@ -4218,7 +4181,6 @@
                 <w:sz w:val="22"/>
                 <w:szCs w:val="22"/>
                 <w:lang w:val="de-CH"/>
-                <w:specVanish w:val="0"/>
               </w:rPr>
               <m:t>1</m:t>
             </m:r>
@@ -4232,7 +4194,6 @@
             <w:sz w:val="22"/>
             <w:szCs w:val="22"/>
             <w:lang w:val="de-CH"/>
-            <w:specVanish w:val="0"/>
           </w:rPr>
           <m:t>,</m:t>
         </m:r>
@@ -4247,7 +4208,6 @@
                 <w:sz w:val="22"/>
                 <w:szCs w:val="22"/>
                 <w:lang w:val="de-CH"/>
-                <w:specVanish w:val="0"/>
               </w:rPr>
             </m:ctrlPr>
           </m:sSubPr>
@@ -4260,7 +4220,6 @@
                 <w:sz w:val="22"/>
                 <w:szCs w:val="22"/>
                 <w:lang w:val="de-CH"/>
-                <w:specVanish w:val="0"/>
               </w:rPr>
               <m:t>y</m:t>
             </m:r>
@@ -4274,7 +4233,6 @@
                 <w:sz w:val="22"/>
                 <w:szCs w:val="22"/>
                 <w:lang w:val="de-CH"/>
-                <w:specVanish w:val="0"/>
               </w:rPr>
               <m:t>2</m:t>
             </m:r>
@@ -4291,7 +4249,6 @@
             <w:sz w:val="22"/>
             <w:szCs w:val="22"/>
             <w:lang w:val="de-CH"/>
-            <w:specVanish w:val="0"/>
           </w:rPr>
           <m:t>]</m:t>
         </m:r>
@@ -4304,7 +4261,6 @@
           <w:sz w:val="22"/>
           <w:szCs w:val="22"/>
           <w:lang w:val="de-CH"/>
-          <w:specVanish w:val="0"/>
         </w:rPr>
         <w:t xml:space="preserve"> </w:t>
       </w:r>
@@ -4316,7 +4272,6 @@
           <w:sz w:val="22"/>
           <w:szCs w:val="22"/>
           <w:lang w:val="de-CH"/>
-          <w:specVanish w:val="0"/>
         </w:rPr>
         <w:t xml:space="preserve">und der Konstante </w:t>
       </w:r>
@@ -4329,7 +4284,6 @@
             <w:sz w:val="22"/>
             <w:szCs w:val="22"/>
             <w:lang w:val="de-CH"/>
-            <w:specVanish w:val="0"/>
           </w:rPr>
           <m:t>k</m:t>
         </m:r>
@@ -4344,7 +4298,6 @@
             <w:sz w:val="22"/>
             <w:szCs w:val="22"/>
             <w:lang w:val="de-CH"/>
-            <w:specVanish w:val="0"/>
           </w:rPr>
           <m:t>∈C</m:t>
         </m:r>
@@ -4357,7 +4310,6 @@
           <w:sz w:val="22"/>
           <w:szCs w:val="22"/>
           <w:lang w:val="de-CH"/>
-          <w:specVanish w:val="0"/>
         </w:rPr>
         <w:t xml:space="preserve"> </w:t>
       </w:r>
@@ -4369,7 +4321,6 @@
           <w:sz w:val="22"/>
           <w:szCs w:val="22"/>
           <w:lang w:val="de-CH"/>
-          <w:specVanish w:val="0"/>
         </w:rPr>
         <w:t>wird die re</w:t>
       </w:r>
@@ -4381,7 +4332,6 @@
           <w:sz w:val="22"/>
           <w:szCs w:val="22"/>
           <w:lang w:val="de-CH"/>
-          <w:specVanish w:val="0"/>
         </w:rPr>
         <w:t>k</w:t>
       </w:r>
@@ -4393,7 +4343,6 @@
           <w:sz w:val="22"/>
           <w:szCs w:val="22"/>
           <w:lang w:val="de-CH"/>
-          <w:specVanish w:val="0"/>
         </w:rPr>
         <w:t>ursive Folge</w:t>
       </w:r>
@@ -4415,7 +4364,6 @@
           <w:sz w:val="22"/>
           <w:szCs w:val="22"/>
           <w:lang w:val="de-CH"/>
-          <w:specVanish w:val="0"/>
         </w:rPr>
         <w:tab/>
       </w:r>
@@ -4427,7 +4375,6 @@
           <w:sz w:val="22"/>
           <w:szCs w:val="22"/>
           <w:lang w:val="de-CH"/>
-          <w:specVanish w:val="0"/>
         </w:rPr>
         <w:tab/>
       </w:r>
@@ -4439,7 +4386,6 @@
           <w:sz w:val="22"/>
           <w:szCs w:val="22"/>
           <w:lang w:val="de-CH"/>
-          <w:specVanish w:val="0"/>
         </w:rPr>
         <w:tab/>
       </w:r>
@@ -4451,7 +4397,6 @@
           <w:sz w:val="22"/>
           <w:szCs w:val="22"/>
           <w:lang w:val="de-CH"/>
-          <w:specVanish w:val="0"/>
         </w:rPr>
         <w:tab/>
       </w:r>
@@ -4463,7 +4408,6 @@
           <w:sz w:val="22"/>
           <w:szCs w:val="22"/>
           <w:lang w:val="de-CH"/>
-          <w:specVanish w:val="0"/>
         </w:rPr>
         <w:tab/>
         <w:t xml:space="preserve">            </w:t>
@@ -4549,6 +4493,7 @@
           <w:szCs w:val="22"/>
           <w:bdr w:val="none" w:sz="0" w:space="0" w:color="auto"/>
           <w:lang w:val="de-CH"/>
+          <w:specVanish w:val="0"/>
         </w:rPr>
       </w:pPr>
       <m:oMathPara>
@@ -4655,7 +4600,6 @@
           <w:sz w:val="22"/>
           <w:szCs w:val="22"/>
           <w:lang w:val="de-CH"/>
-          <w:specVanish w:val="0"/>
         </w:rPr>
         <w:t xml:space="preserve">durchgeführt. </w:t>
       </w:r>
@@ -4667,7 +4611,6 @@
           <w:sz w:val="22"/>
           <w:szCs w:val="22"/>
           <w:lang w:val="de-CH"/>
-          <w:specVanish w:val="0"/>
         </w:rPr>
         <w:t xml:space="preserve">Ist </w:t>
       </w:r>
@@ -4679,7 +4622,6 @@
           <w:sz w:val="22"/>
           <w:szCs w:val="22"/>
           <w:lang w:val="de-CH"/>
-          <w:specVanish w:val="0"/>
         </w:rPr>
         <w:t xml:space="preserve">auch hier die Folge für den Punkt </w:t>
       </w:r>
@@ -4700,7 +4642,6 @@
           <w:sz w:val="22"/>
           <w:szCs w:val="22"/>
           <w:lang w:val="de-CH"/>
-          <w:specVanish w:val="0"/>
         </w:rPr>
         <w:t xml:space="preserve"> </w:t>
       </w:r>
@@ -4712,7 +4653,6 @@
           <w:sz w:val="22"/>
           <w:szCs w:val="22"/>
           <w:lang w:val="de-CH"/>
-          <w:specVanish w:val="0"/>
         </w:rPr>
         <w:t xml:space="preserve">nach n Iterationen </w:t>
       </w:r>
@@ -4724,7 +4664,6 @@
           <w:sz w:val="22"/>
           <w:szCs w:val="22"/>
           <w:lang w:val="de-CH"/>
-          <w:specVanish w:val="0"/>
         </w:rPr>
         <w:t xml:space="preserve">beschränkt, so gehört dieser Punkt zur </w:t>
       </w:r>
@@ -4736,7 +4675,6 @@
           <w:sz w:val="22"/>
           <w:szCs w:val="22"/>
           <w:lang w:val="de-CH"/>
-          <w:specVanish w:val="0"/>
         </w:rPr>
         <w:t>Julia</w:t>
       </w:r>
@@ -4748,7 +4686,6 @@
           <w:sz w:val="22"/>
           <w:szCs w:val="22"/>
           <w:lang w:val="de-CH"/>
-          <w:specVanish w:val="0"/>
         </w:rPr>
         <w:t>-Menge</w:t>
       </w:r>
@@ -4760,7 +4697,6 @@
           <w:sz w:val="22"/>
           <w:szCs w:val="22"/>
           <w:lang w:val="de-CH"/>
-          <w:specVanish w:val="0"/>
         </w:rPr>
         <w:t>. Die Gestalt der Menge hängt</w:t>
       </w:r>
@@ -4772,7 +4708,6 @@
           <w:sz w:val="22"/>
           <w:szCs w:val="22"/>
           <w:lang w:val="de-CH"/>
-          <w:specVanish w:val="0"/>
         </w:rPr>
         <w:t xml:space="preserve"> von der gewählten Konstante </w:t>
       </w:r>
@@ -4785,7 +4720,6 @@
             <w:sz w:val="22"/>
             <w:szCs w:val="22"/>
             <w:lang w:val="de-CH"/>
-            <w:specVanish w:val="0"/>
           </w:rPr>
           <m:t>k</m:t>
         </m:r>
@@ -4798,7 +4732,6 @@
           <w:sz w:val="22"/>
           <w:szCs w:val="22"/>
           <w:lang w:val="de-CH"/>
-          <w:specVanish w:val="0"/>
         </w:rPr>
         <w:t xml:space="preserve"> ab.</w:t>
       </w:r>
@@ -4810,7 +4743,6 @@
           <w:sz w:val="22"/>
           <w:szCs w:val="22"/>
           <w:lang w:val="de-CH"/>
-          <w:specVanish w:val="0"/>
         </w:rPr>
         <w:t xml:space="preserve"> </w:t>
       </w:r>
@@ -4822,7 +4754,6 @@
           <w:sz w:val="22"/>
           <w:szCs w:val="22"/>
           <w:lang w:val="de-CH"/>
-          <w:specVanish w:val="0"/>
         </w:rPr>
         <w:t xml:space="preserve">Für jedes k in der komplexen Ebene existiert eine korrespondierende Julia-Menge. Gewisse Eigenschaften der Julia-Menge lassen sich durch die relative Lage der Konstanten k zur Mandelbrot-Menge bestimmen. </w:t>
       </w:r>
@@ -4897,8 +4828,10 @@
           <w:sz w:val="22"/>
           <w:szCs w:val="22"/>
           <w:lang w:val="de-CH"/>
-        </w:rPr>
-      </w:pPr>
+          <w:specVanish w:val="0"/>
+        </w:rPr>
+      </w:pPr>
+      <w:bookmarkStart w:id="16" w:name="_Toc503531178"/>
       <w:r>
         <w:rPr>
           <w:lang w:val="de-CH"/>
@@ -4959,6 +4892,7 @@
         </w:rPr>
         <w:t>/Julia-Menge</w:t>
       </w:r>
+      <w:bookmarkEnd w:id="16"/>
     </w:p>
     <w:p>
       <w:pPr>
@@ -4969,6 +4903,7 @@
           <w:sz w:val="22"/>
           <w:szCs w:val="22"/>
           <w:lang w:val="de-CH"/>
+          <w:specVanish w:val="0"/>
         </w:rPr>
       </w:pPr>
       <w:r>
@@ -4979,7 +4914,6 @@
           <w:sz w:val="22"/>
           <w:szCs w:val="22"/>
           <w:lang w:val="de-CH"/>
-          <w:specVanish w:val="0"/>
         </w:rPr>
         <w:t>Mit der gleichen Idee wie bei der Mandelbrot-Menge können nun die Julia-Menge als Fraktal gezeichnet werden.</w:t>
       </w:r>
@@ -4994,8 +4928,8 @@
           <w:lang w:val="de-CH"/>
         </w:rPr>
       </w:pPr>
-      <w:bookmarkStart w:id="16" w:name="_Toc503390528"/>
-      <w:bookmarkStart w:id="17" w:name="_Toc503393936"/>
+      <w:bookmarkStart w:id="17" w:name="_Toc503390528"/>
+      <w:bookmarkStart w:id="18" w:name="_Toc503393936"/>
       <w:r>
         <w:rPr>
           <w:lang w:val="de-CH"/>
@@ -5030,8 +4964,8 @@
         </w:rPr>
         <w:t>ℍ</w:t>
       </w:r>
-      <w:bookmarkEnd w:id="16"/>
       <w:bookmarkEnd w:id="17"/>
+      <w:bookmarkEnd w:id="18"/>
     </w:p>
     <w:p>
       <w:pPr>
@@ -5698,7 +5632,7 @@
           <w:lang w:val="de-CH"/>
         </w:rPr>
       </w:pPr>
-      <w:bookmarkStart w:id="18" w:name="_Toc503390529"/>
+      <w:bookmarkStart w:id="19" w:name="_Toc503390529"/>
       <w:r>
         <w:rPr>
           <w:lang w:val="de-CH"/>
@@ -5711,7 +5645,7 @@
         </w:rPr>
         <w:t>Quaternionen</w:t>
       </w:r>
-      <w:bookmarkEnd w:id="18"/>
+      <w:bookmarkEnd w:id="19"/>
     </w:p>
     <w:p>
       <w:pPr>
@@ -8013,8 +7947,8 @@
           <w:lang w:val="de-CH"/>
         </w:rPr>
       </w:pPr>
-      <w:bookmarkStart w:id="19" w:name="_Toc503390530"/>
-      <w:bookmarkStart w:id="20" w:name="_Toc503393937"/>
+      <w:bookmarkStart w:id="20" w:name="_Toc503390530"/>
+      <w:bookmarkStart w:id="21" w:name="_Toc503393937"/>
       <w:r>
         <w:rPr>
           <w:lang w:val="de-CH"/>
@@ -8027,8 +7961,8 @@
         </w:rPr>
         <w:t xml:space="preserve"> in 3D</w:t>
       </w:r>
-      <w:bookmarkEnd w:id="19"/>
       <w:bookmarkEnd w:id="20"/>
+      <w:bookmarkEnd w:id="21"/>
     </w:p>
     <w:p>
       <w:pPr>
@@ -8076,6 +8010,7 @@
           <w:sz w:val="22"/>
           <w:szCs w:val="22"/>
           <w:lang w:val="de-CH"/>
+          <w:specVanish w:val="0"/>
         </w:rPr>
       </w:pPr>
       <w:r>
@@ -8119,7 +8054,6 @@
           <w:sz w:val="22"/>
           <w:szCs w:val="22"/>
           <w:lang w:val="de-CH"/>
-          <w:specVanish w:val="0"/>
         </w:rPr>
         <w:t xml:space="preserve"> wird die rekursive Folge</w:t>
       </w:r>
@@ -8281,7 +8215,6 @@
           <w:sz w:val="22"/>
           <w:szCs w:val="22"/>
           <w:lang w:val="de-CH"/>
-          <w:specVanish w:val="0"/>
         </w:rPr>
         <w:t xml:space="preserve"> </w:t>
       </w:r>
@@ -8293,7 +8226,6 @@
           <w:sz w:val="22"/>
           <w:szCs w:val="22"/>
           <w:lang w:val="de-CH"/>
-          <w:specVanish w:val="0"/>
         </w:rPr>
         <w:t xml:space="preserve">der Betrag des Funktionswertes </w:t>
       </w:r>
@@ -8310,7 +8242,6 @@
                 <w:sz w:val="22"/>
                 <w:szCs w:val="22"/>
                 <w:lang w:val="de-CH"/>
-                <w:specVanish w:val="0"/>
               </w:rPr>
             </m:ctrlPr>
           </m:dPr>
@@ -8325,7 +8256,6 @@
                     <w:sz w:val="22"/>
                     <w:szCs w:val="22"/>
                     <w:lang w:val="de-CH"/>
-                    <w:specVanish w:val="0"/>
                   </w:rPr>
                 </m:ctrlPr>
               </m:sSubPr>
@@ -8338,7 +8268,6 @@
                     <w:sz w:val="22"/>
                     <w:szCs w:val="22"/>
                     <w:lang w:val="de-CH"/>
-                    <w:specVanish w:val="0"/>
                   </w:rPr>
                   <m:t>z</m:t>
                 </m:r>
@@ -8352,7 +8281,6 @@
                     <w:sz w:val="22"/>
                     <w:szCs w:val="22"/>
                     <w:lang w:val="de-CH"/>
-                    <w:specVanish w:val="0"/>
                   </w:rPr>
                   <m:t>n</m:t>
                 </m:r>
@@ -8369,7 +8297,6 @@
           <w:sz w:val="22"/>
           <w:szCs w:val="22"/>
           <w:lang w:val="de-CH"/>
-          <w:specVanish w:val="0"/>
         </w:rPr>
         <w:t xml:space="preserve"> nach n Iterationen </w:t>
       </w:r>
@@ -8381,7 +8308,6 @@
           <w:sz w:val="22"/>
           <w:szCs w:val="22"/>
           <w:lang w:val="de-CH"/>
-          <w:specVanish w:val="0"/>
         </w:rPr>
         <w:t xml:space="preserve">beschränkt, so gehört dieser Punkt zur </w:t>
       </w:r>
@@ -8533,7 +8459,7 @@
                 <w:lang w:val="de-CH"/>
               </w:rPr>
             </w:pPr>
-            <w:bookmarkStart w:id="21" w:name="_Toc503393906"/>
+            <w:bookmarkStart w:id="22" w:name="_Toc503531179"/>
             <w:proofErr w:type="spellStart"/>
             <w:r>
               <w:t>Abbildung</w:t>
@@ -8556,7 +8482,7 @@
             <w:r>
               <w:t>3D Mandelbrot</w:t>
             </w:r>
-            <w:bookmarkEnd w:id="21"/>
+            <w:bookmarkEnd w:id="22"/>
           </w:p>
         </w:tc>
         <w:tc>
@@ -8629,7 +8555,7 @@
                 <w:lang w:val="de-CH"/>
               </w:rPr>
             </w:pPr>
-            <w:bookmarkStart w:id="22" w:name="_Toc503393907"/>
+            <w:bookmarkStart w:id="23" w:name="_Toc503531180"/>
             <w:proofErr w:type="spellStart"/>
             <w:r>
               <w:t>Abbildung</w:t>
@@ -8659,7 +8585,7 @@
             <w:r>
               <w:t>halfcut</w:t>
             </w:r>
-            <w:bookmarkEnd w:id="22"/>
+            <w:bookmarkEnd w:id="23"/>
             <w:proofErr w:type="spellEnd"/>
           </w:p>
         </w:tc>
@@ -8672,8 +8598,8 @@
           <w:lang w:val="de-CH"/>
         </w:rPr>
       </w:pPr>
-      <w:bookmarkStart w:id="23" w:name="_Toc503390531"/>
-      <w:bookmarkStart w:id="24" w:name="_Toc503393938"/>
+      <w:bookmarkStart w:id="24" w:name="_Toc503390531"/>
+      <w:bookmarkStart w:id="25" w:name="_Toc503393938"/>
       <w:r>
         <w:rPr>
           <w:lang w:val="de-CH"/>
@@ -8692,8 +8618,8 @@
         </w:rPr>
         <w:t xml:space="preserve"> in 3D</w:t>
       </w:r>
-      <w:bookmarkEnd w:id="23"/>
       <w:bookmarkEnd w:id="24"/>
+      <w:bookmarkEnd w:id="25"/>
     </w:p>
     <w:p>
       <w:pPr>
@@ -8766,6 +8692,7 @@
           <w:sz w:val="22"/>
           <w:szCs w:val="22"/>
           <w:lang w:val="de-CH"/>
+          <w:specVanish w:val="0"/>
         </w:rPr>
       </w:pPr>
       <w:r>
@@ -8810,7 +8737,6 @@
             <w:sz w:val="22"/>
             <w:szCs w:val="22"/>
             <w:lang w:val="de-CH"/>
-            <w:specVanish w:val="0"/>
           </w:rPr>
           <m:t>k∈</m:t>
         </m:r>
@@ -8834,7 +8760,6 @@
           <w:sz w:val="22"/>
           <w:szCs w:val="22"/>
           <w:lang w:val="de-CH"/>
-          <w:specVanish w:val="0"/>
         </w:rPr>
         <w:t xml:space="preserve"> wird die rekursive Folge</w:t>
       </w:r>
@@ -8856,7 +8781,6 @@
           <w:sz w:val="22"/>
           <w:szCs w:val="22"/>
           <w:lang w:val="de-CH"/>
-          <w:specVanish w:val="0"/>
         </w:rPr>
         <w:tab/>
       </w:r>
@@ -8868,7 +8792,6 @@
           <w:sz w:val="22"/>
           <w:szCs w:val="22"/>
           <w:lang w:val="de-CH"/>
-          <w:specVanish w:val="0"/>
         </w:rPr>
         <w:tab/>
       </w:r>
@@ -8880,7 +8803,6 @@
           <w:sz w:val="22"/>
           <w:szCs w:val="22"/>
           <w:lang w:val="de-CH"/>
-          <w:specVanish w:val="0"/>
         </w:rPr>
         <w:tab/>
       </w:r>
@@ -8892,7 +8814,6 @@
           <w:sz w:val="22"/>
           <w:szCs w:val="22"/>
           <w:lang w:val="de-CH"/>
-          <w:specVanish w:val="0"/>
         </w:rPr>
         <w:tab/>
       </w:r>
@@ -8904,7 +8825,6 @@
           <w:sz w:val="22"/>
           <w:szCs w:val="22"/>
           <w:lang w:val="de-CH"/>
-          <w:specVanish w:val="0"/>
         </w:rPr>
         <w:tab/>
         <w:t xml:space="preserve">            </w:t>
@@ -8990,6 +8910,7 @@
           <w:szCs w:val="22"/>
           <w:bdr w:val="none" w:sz="0" w:space="0" w:color="auto"/>
           <w:lang w:val="de-CH"/>
+          <w:specVanish w:val="0"/>
         </w:rPr>
       </w:pPr>
       <m:oMathPara>
@@ -9085,6 +9006,7 @@
           <w:sz w:val="22"/>
           <w:szCs w:val="22"/>
           <w:lang w:val="de-CH"/>
+          <w:specVanish w:val="0"/>
         </w:rPr>
       </w:pPr>
       <w:r>
@@ -9095,7 +9017,6 @@
           <w:sz w:val="22"/>
           <w:szCs w:val="22"/>
           <w:lang w:val="de-CH"/>
-          <w:specVanish w:val="0"/>
         </w:rPr>
         <w:t xml:space="preserve">durchgeführt. </w:t>
       </w:r>
@@ -9107,7 +9028,6 @@
           <w:sz w:val="22"/>
           <w:szCs w:val="22"/>
           <w:lang w:val="de-CH"/>
-          <w:specVanish w:val="0"/>
         </w:rPr>
         <w:t xml:space="preserve">Ist </w:t>
       </w:r>
@@ -9119,7 +9039,6 @@
           <w:sz w:val="22"/>
           <w:szCs w:val="22"/>
           <w:lang w:val="de-CH"/>
-          <w:specVanish w:val="0"/>
         </w:rPr>
         <w:t xml:space="preserve">der Betrag des Funktionswertes </w:t>
       </w:r>
@@ -9136,7 +9055,6 @@
                 <w:sz w:val="22"/>
                 <w:szCs w:val="22"/>
                 <w:lang w:val="de-CH"/>
-                <w:specVanish w:val="0"/>
               </w:rPr>
             </m:ctrlPr>
           </m:dPr>
@@ -9151,7 +9069,6 @@
                     <w:sz w:val="22"/>
                     <w:szCs w:val="22"/>
                     <w:lang w:val="de-CH"/>
-                    <w:specVanish w:val="0"/>
                   </w:rPr>
                 </m:ctrlPr>
               </m:sSubPr>
@@ -9164,7 +9081,6 @@
                     <w:sz w:val="22"/>
                     <w:szCs w:val="22"/>
                     <w:lang w:val="de-CH"/>
-                    <w:specVanish w:val="0"/>
                   </w:rPr>
                   <m:t>z</m:t>
                 </m:r>
@@ -9178,7 +9094,6 @@
                     <w:sz w:val="22"/>
                     <w:szCs w:val="22"/>
                     <w:lang w:val="de-CH"/>
-                    <w:specVanish w:val="0"/>
                   </w:rPr>
                   <m:t>n</m:t>
                 </m:r>
@@ -9195,7 +9110,6 @@
           <w:sz w:val="22"/>
           <w:szCs w:val="22"/>
           <w:lang w:val="de-CH"/>
-          <w:specVanish w:val="0"/>
         </w:rPr>
         <w:t xml:space="preserve"> nach n Iterationen </w:t>
       </w:r>
@@ -9207,7 +9121,6 @@
           <w:sz w:val="22"/>
           <w:szCs w:val="22"/>
           <w:lang w:val="de-CH"/>
-          <w:specVanish w:val="0"/>
         </w:rPr>
         <w:t xml:space="preserve">beschränkt, so gehört dieser Punkt zur </w:t>
       </w:r>
@@ -9219,7 +9132,6 @@
           <w:sz w:val="22"/>
           <w:szCs w:val="22"/>
           <w:lang w:val="de-CH"/>
-          <w:specVanish w:val="0"/>
         </w:rPr>
         <w:t>Julia</w:t>
       </w:r>
@@ -9231,7 +9143,6 @@
           <w:sz w:val="22"/>
           <w:szCs w:val="22"/>
           <w:lang w:val="de-CH"/>
-          <w:specVanish w:val="0"/>
         </w:rPr>
         <w:t>-Menge.</w:t>
       </w:r>
@@ -9243,7 +9154,6 @@
           <w:sz w:val="22"/>
           <w:szCs w:val="22"/>
           <w:lang w:val="de-CH"/>
-          <w:specVanish w:val="0"/>
         </w:rPr>
         <w:t xml:space="preserve"> </w:t>
       </w:r>
@@ -9255,7 +9165,6 @@
           <w:sz w:val="22"/>
           <w:szCs w:val="22"/>
           <w:lang w:val="de-CH"/>
-          <w:specVanish w:val="0"/>
         </w:rPr>
         <w:t>Diese</w:t>
       </w:r>
@@ -9267,7 +9176,6 @@
           <w:sz w:val="22"/>
           <w:szCs w:val="22"/>
           <w:lang w:val="de-CH"/>
-          <w:specVanish w:val="0"/>
         </w:rPr>
         <w:t xml:space="preserve"> Menge </w:t>
       </w:r>
@@ -9279,7 +9187,6 @@
           <w:sz w:val="22"/>
           <w:szCs w:val="22"/>
           <w:lang w:val="de-CH"/>
-          <w:specVanish w:val="0"/>
         </w:rPr>
         <w:t xml:space="preserve">hängt </w:t>
       </w:r>
@@ -9291,7 +9198,6 @@
           <w:sz w:val="22"/>
           <w:szCs w:val="22"/>
           <w:lang w:val="de-CH"/>
-          <w:specVanish w:val="0"/>
         </w:rPr>
         <w:t>also wie auch schon das zweidimensionale Äquivalent von der gewählten Konstante k ab.</w:t>
       </w:r>
@@ -9305,6 +9211,7 @@
           <w:sz w:val="22"/>
           <w:szCs w:val="22"/>
           <w:lang w:val="de-CH"/>
+          <w:specVanish w:val="0"/>
         </w:rPr>
       </w:pPr>
       <w:r>
@@ -9315,7 +9222,6 @@
           <w:sz w:val="22"/>
           <w:szCs w:val="22"/>
           <w:lang w:val="de-CH"/>
-          <w:specVanish w:val="0"/>
         </w:rPr>
         <w:t xml:space="preserve">Natürlich spielt auch die gewählte Funktion eine Rolle. </w:t>
       </w:r>
@@ -9327,7 +9233,6 @@
           <w:sz w:val="22"/>
           <w:szCs w:val="22"/>
           <w:lang w:val="de-CH"/>
-          <w:specVanish w:val="0"/>
         </w:rPr>
         <w:t>Im Rahmen dieses Projektes wurde jedoch nur die oben definierte nicht lineare Funktion untersucht.</w:t>
       </w:r>
@@ -9341,6 +9246,7 @@
           <w:sz w:val="22"/>
           <w:szCs w:val="22"/>
           <w:lang w:val="de-CH"/>
+          <w:specVanish w:val="0"/>
         </w:rPr>
       </w:pPr>
       <w:r>
@@ -9351,7 +9257,6 @@
           <w:sz w:val="22"/>
           <w:szCs w:val="22"/>
           <w:lang w:val="de-CH"/>
-          <w:specVanish w:val="0"/>
         </w:rPr>
         <w:t xml:space="preserve">Mit der gleichen Idee wie bei der Mandelbrot-Menge können nun die Julia-Menge als </w:t>
       </w:r>
@@ -9363,7 +9268,6 @@
           <w:sz w:val="22"/>
           <w:szCs w:val="22"/>
           <w:lang w:val="de-CH"/>
-          <w:specVanish w:val="0"/>
         </w:rPr>
         <w:t xml:space="preserve">3D </w:t>
       </w:r>
@@ -9375,7 +9279,6 @@
           <w:sz w:val="22"/>
           <w:szCs w:val="22"/>
           <w:lang w:val="de-CH"/>
-          <w:specVanish w:val="0"/>
         </w:rPr>
         <w:t>Fraktal gezeichnet werden.</w:t>
       </w:r>
@@ -9453,7 +9356,7 @@
           <w:lang w:val="de-CH"/>
         </w:rPr>
       </w:pPr>
-      <w:bookmarkStart w:id="25" w:name="_Toc503393908"/>
+      <w:bookmarkStart w:id="26" w:name="_Toc503531181"/>
       <w:r>
         <w:rPr>
           <w:lang w:val="de-CH"/>
@@ -9521,7 +9424,7 @@
           <m:t>k</m:t>
         </m:r>
       </m:oMath>
-      <w:bookmarkEnd w:id="25"/>
+      <w:bookmarkEnd w:id="26"/>
     </w:p>
     <w:p>
       <w:pPr>
@@ -9530,16 +9433,16 @@
           <w:lang w:val="de-CH"/>
         </w:rPr>
       </w:pPr>
-      <w:bookmarkStart w:id="26" w:name="_Toc503390532"/>
-      <w:bookmarkStart w:id="27" w:name="_Toc503393939"/>
+      <w:bookmarkStart w:id="27" w:name="_Toc503390532"/>
+      <w:bookmarkStart w:id="28" w:name="_Toc503393939"/>
       <w:r>
         <w:rPr>
           <w:lang w:val="de-CH"/>
         </w:rPr>
         <w:t>Implementation</w:t>
       </w:r>
-      <w:bookmarkEnd w:id="26"/>
       <w:bookmarkEnd w:id="27"/>
+      <w:bookmarkEnd w:id="28"/>
     </w:p>
     <w:p>
       <w:pPr>
@@ -9548,8 +9451,8 @@
           <w:lang w:val="de-CH"/>
         </w:rPr>
       </w:pPr>
-      <w:bookmarkStart w:id="28" w:name="_Toc503390533"/>
-      <w:bookmarkStart w:id="29" w:name="_Toc503393940"/>
+      <w:bookmarkStart w:id="29" w:name="_Toc503390533"/>
+      <w:bookmarkStart w:id="30" w:name="_Toc503393940"/>
       <w:r>
         <w:rPr>
           <w:lang w:val="de-CH"/>
@@ -9562,8 +9465,8 @@
         </w:rPr>
         <w:t>ystemanforderung</w:t>
       </w:r>
-      <w:bookmarkEnd w:id="28"/>
       <w:bookmarkEnd w:id="29"/>
+      <w:bookmarkEnd w:id="30"/>
     </w:p>
     <w:p>
       <w:pPr>
@@ -9734,16 +9637,16 @@
           <w:lang w:val="de-CH"/>
         </w:rPr>
       </w:pPr>
-      <w:bookmarkStart w:id="30" w:name="_Toc503390534"/>
-      <w:bookmarkStart w:id="31" w:name="_Toc503393941"/>
+      <w:bookmarkStart w:id="31" w:name="_Toc503390534"/>
+      <w:bookmarkStart w:id="32" w:name="_Toc503393941"/>
       <w:r>
         <w:rPr>
           <w:lang w:val="de-CH"/>
         </w:rPr>
         <w:t>Vorgehensweise</w:t>
       </w:r>
-      <w:bookmarkEnd w:id="30"/>
       <w:bookmarkEnd w:id="31"/>
+      <w:bookmarkEnd w:id="32"/>
     </w:p>
     <w:p>
       <w:pPr>
@@ -10051,16 +9954,16 @@
           <w:lang w:val="de-CH"/>
         </w:rPr>
       </w:pPr>
-      <w:bookmarkStart w:id="32" w:name="_Toc503390535"/>
-      <w:bookmarkStart w:id="33" w:name="_Toc503393942"/>
+      <w:bookmarkStart w:id="33" w:name="_Toc503390535"/>
+      <w:bookmarkStart w:id="34" w:name="_Toc503393942"/>
       <w:r>
         <w:rPr>
           <w:lang w:val="de-CH"/>
         </w:rPr>
         <w:t>Finales Programm</w:t>
       </w:r>
-      <w:bookmarkEnd w:id="32"/>
       <w:bookmarkEnd w:id="33"/>
+      <w:bookmarkEnd w:id="34"/>
     </w:p>
     <w:p>
       <w:pPr>
@@ -10094,7 +9997,7 @@
           <w:lang w:val="de-CH"/>
         </w:rPr>
       </w:pPr>
-      <w:bookmarkStart w:id="34" w:name="_Toc503390536"/>
+      <w:bookmarkStart w:id="35" w:name="_Toc503390536"/>
       <w:proofErr w:type="spellStart"/>
       <w:r>
         <w:rPr>
@@ -10102,7 +10005,7 @@
         </w:rPr>
         <w:t>demo.m</w:t>
       </w:r>
-      <w:bookmarkEnd w:id="34"/>
+      <w:bookmarkEnd w:id="35"/>
       <w:proofErr w:type="spellEnd"/>
     </w:p>
     <w:p>
@@ -10147,7 +10050,7 @@
           <w:lang w:val="de-CH"/>
         </w:rPr>
       </w:pPr>
-      <w:bookmarkStart w:id="35" w:name="_Toc503390537"/>
+      <w:bookmarkStart w:id="36" w:name="_Toc503390537"/>
       <w:proofErr w:type="spellStart"/>
       <w:r>
         <w:rPr>
@@ -10155,7 +10058,7 @@
         </w:rPr>
         <w:t>animate_highres.m</w:t>
       </w:r>
-      <w:bookmarkEnd w:id="35"/>
+      <w:bookmarkEnd w:id="36"/>
       <w:proofErr w:type="spellEnd"/>
     </w:p>
     <w:p>
@@ -10210,7 +10113,7 @@
           <w:lang w:val="de-CH"/>
         </w:rPr>
       </w:pPr>
-      <w:bookmarkStart w:id="36" w:name="_Toc503390538"/>
+      <w:bookmarkStart w:id="37" w:name="_Toc503390538"/>
       <w:proofErr w:type="spellStart"/>
       <w:r>
         <w:rPr>
@@ -10218,7 +10121,7 @@
         </w:rPr>
         <w:t>generateFractal.m</w:t>
       </w:r>
-      <w:bookmarkEnd w:id="36"/>
+      <w:bookmarkEnd w:id="37"/>
       <w:proofErr w:type="spellEnd"/>
     </w:p>
     <w:p>
@@ -11234,7 +11137,7 @@
           <w:lang w:val="de-CH"/>
         </w:rPr>
       </w:pPr>
-      <w:bookmarkStart w:id="37" w:name="_Toc503390539"/>
+      <w:bookmarkStart w:id="38" w:name="_Toc503390539"/>
       <w:proofErr w:type="spellStart"/>
       <w:r>
         <w:rPr>
@@ -11243,7 +11146,7 @@
         <w:lastRenderedPageBreak/>
         <w:t>generateHighResolutionFractal.m</w:t>
       </w:r>
-      <w:bookmarkEnd w:id="37"/>
+      <w:bookmarkEnd w:id="38"/>
       <w:proofErr w:type="spellEnd"/>
     </w:p>
     <w:p>
@@ -13829,7 +13732,7 @@
           <w:lang w:val="de-CH"/>
         </w:rPr>
       </w:pPr>
-      <w:bookmarkStart w:id="38" w:name="_Toc503390540"/>
+      <w:bookmarkStart w:id="39" w:name="_Toc503390540"/>
       <w:proofErr w:type="spellStart"/>
       <w:r>
         <w:rPr>
@@ -13872,7 +13775,7 @@
         </w:rPr>
         <w:t>cu</w:t>
       </w:r>
-      <w:bookmarkEnd w:id="38"/>
+      <w:bookmarkEnd w:id="39"/>
       <w:proofErr w:type="spellEnd"/>
     </w:p>
     <w:p>
@@ -14877,8 +14780,6 @@
         </w:rPr>
         <w:t>sm</w:t>
       </w:r>
-      <w:bookmarkStart w:id="39" w:name="_GoBack"/>
-      <w:bookmarkEnd w:id="39"/>
       <w:r>
         <w:rPr>
           <w:rFonts w:ascii="Consolas" w:hAnsi="Consolas"/>
@@ -16818,7 +16719,7 @@
           <w:lang w:val="de-CH"/>
         </w:rPr>
       </w:pPr>
-      <w:bookmarkStart w:id="42" w:name="_Toc503393909"/>
+      <w:bookmarkStart w:id="42" w:name="_Toc503531182"/>
       <w:r>
         <w:rPr>
           <w:lang w:val="de-CH"/>
@@ -17117,7 +17018,7 @@
                 <w:lang w:val="de-CH"/>
               </w:rPr>
             </w:pPr>
-            <w:bookmarkStart w:id="48" w:name="_Toc503393910"/>
+            <w:bookmarkStart w:id="48" w:name="_Toc503531183"/>
             <w:proofErr w:type="spellStart"/>
             <w:r>
               <w:t>Abbildung</w:t>
@@ -17172,13 +17073,13 @@
               </w:rPr>
               <w:t xml:space="preserve">, </w:t>
             </w:r>
-            <w:bookmarkEnd w:id="48"/>
             <w:r>
               <w:rPr>
                 <w:rFonts w:ascii="Cambria Math" w:hAnsi="Cambria Math" w:cs="Cambria Math"/>
               </w:rPr>
               <w:t>400 samples</w:t>
             </w:r>
+            <w:bookmarkEnd w:id="48"/>
           </w:p>
         </w:tc>
         <w:tc>
@@ -17251,7 +17152,7 @@
             <w:pPr>
               <w:pStyle w:val="Caption"/>
             </w:pPr>
-            <w:bookmarkStart w:id="49" w:name="_Toc503393911"/>
+            <w:bookmarkStart w:id="49" w:name="_Toc503531184"/>
             <w:proofErr w:type="spellStart"/>
             <w:r>
               <w:t>Abbildung</w:t>
@@ -17291,13 +17192,13 @@
               </w:rPr>
               <w:t xml:space="preserve">, </w:t>
             </w:r>
-            <w:bookmarkEnd w:id="49"/>
             <w:r>
               <w:rPr>
                 <w:rFonts w:ascii="Cambria Math" w:hAnsi="Cambria Math" w:cs="Cambria Math"/>
               </w:rPr>
               <w:t>100 samples</w:t>
             </w:r>
+            <w:bookmarkEnd w:id="49"/>
           </w:p>
         </w:tc>
       </w:tr>
@@ -17569,7 +17470,55 @@
         <w:rPr>
           <w:lang w:val="de-CH"/>
         </w:rPr>
-        <w:t xml:space="preserve"> und Patch schliesslich umsetzen konnten. Auch hier war die optimale Wahl des Kamerawinkels, der Lichtintensität, der Face Color, Ambient Stärkte etc. ein zeitintensives ausprobieren.</w:t>
+        <w:t xml:space="preserve"> und Patch schliesslich umsetzen konnten.</w:t>
+      </w:r>
+      <w:r>
+        <w:rPr>
+          <w:lang w:val="de-CH"/>
+        </w:rPr>
+        <w:t xml:space="preserve"> Insbesondere die </w:t>
+      </w:r>
+      <w:proofErr w:type="spellStart"/>
+      <w:r>
+        <w:rPr>
+          <w:lang w:val="de-CH"/>
+        </w:rPr>
+        <w:t>Matlab</w:t>
+      </w:r>
+      <w:proofErr w:type="spellEnd"/>
+      <w:r>
+        <w:rPr>
+          <w:lang w:val="de-CH"/>
+        </w:rPr>
+        <w:t xml:space="preserve"> </w:t>
+      </w:r>
+      <w:proofErr w:type="spellStart"/>
+      <w:r>
+        <w:rPr>
+          <w:lang w:val="de-CH"/>
+        </w:rPr>
+        <w:t>funktion</w:t>
+      </w:r>
+      <w:proofErr w:type="spellEnd"/>
+      <w:r>
+        <w:rPr>
+          <w:lang w:val="de-CH"/>
+        </w:rPr>
+        <w:t xml:space="preserve"> </w:t>
+      </w:r>
+      <w:proofErr w:type="spellStart"/>
+      <w:r>
+        <w:rPr>
+          <w:lang w:val="de-CH"/>
+        </w:rPr>
+        <w:t>Isosuface</w:t>
+      </w:r>
+      <w:proofErr w:type="spellEnd"/>
+      <w:r>
+        <w:rPr>
+          <w:lang w:val="de-CH"/>
+        </w:rPr>
+        <w:t xml:space="preserve"> welche oft verwendet wird zum rendern von CRT-Scans erwies sich als sehr nützlich, da wir bereits die korrekte Datenstruktur zu deren Verwendung vorliegen hatten. Das Einstellen der Kamerawinkel, Kameraposition, Beleuchtung, Färbung etc. war ein rumtüfteln und ausprobieren bis ein hübsches Bild vorlag.</w:t>
       </w:r>
     </w:p>
     <w:p>
@@ -17583,7 +17532,7 @@
         <w:rPr>
           <w:lang w:val="de-CH"/>
         </w:rPr>
-        <w:t>Bei 2D Fraktale konnte die Anzahl der benötigten Iterationen unterschiedlich farbig dargestellt werden. Dies ist im 3D leider auch nicht ganz trivial, insbesondere deswegen, weil nur die Ober</w:t>
+        <w:t>Bei 2D Fraktale konnte die Anzahl der benötigten Iterationen unterschiedlich farbig dargestellt werden. Dies ist im 3D leider nicht ganz trivial, insbesondere deswegen, weil nur die Ober</w:t>
       </w:r>
       <w:r>
         <w:rPr>
@@ -17591,6 +17540,26 @@
         </w:rPr>
         <w:t>fläche des Fraktals sichtbar ist.</w:t>
       </w:r>
+      <w:r>
+        <w:rPr>
+          <w:lang w:val="de-CH"/>
+        </w:rPr>
+        <w:t xml:space="preserve"> Die Iterationen könnten eventuell mittels Schattierungen/Transpa</w:t>
+      </w:r>
+      <w:bookmarkStart w:id="52" w:name="_GoBack"/>
+      <w:bookmarkEnd w:id="52"/>
+      <w:r>
+        <w:rPr>
+          <w:lang w:val="de-CH"/>
+        </w:rPr>
+        <w:t xml:space="preserve">renzen oder </w:t>
+      </w:r>
+      <w:r>
+        <w:rPr>
+          <w:lang w:val="de-CH"/>
+        </w:rPr>
+        <w:t xml:space="preserve">mit einer Animation dargestellt werden. Dies wurde aber vorerst auf ein regnerisches Wochenende verschoben. </w:t>
+      </w:r>
     </w:p>
     <w:p>
       <w:pPr>
@@ -17599,14 +17568,14 @@
           <w:lang w:val="de-CH"/>
         </w:rPr>
       </w:pPr>
-      <w:bookmarkStart w:id="52" w:name="_Toc503393947"/>
+      <w:bookmarkStart w:id="53" w:name="_Toc503393947"/>
       <w:r>
         <w:rPr>
           <w:lang w:val="de-CH"/>
         </w:rPr>
         <w:t>Zoom In</w:t>
       </w:r>
-      <w:bookmarkEnd w:id="52"/>
+      <w:bookmarkEnd w:id="53"/>
     </w:p>
     <w:p>
       <w:pPr>
@@ -17719,7 +17688,7 @@
           <w:lang w:val="de-CH"/>
         </w:rPr>
       </w:pPr>
-      <w:bookmarkStart w:id="53" w:name="_Toc503393912"/>
+      <w:bookmarkStart w:id="54" w:name="_Toc503531185"/>
       <w:r>
         <w:rPr>
           <w:lang w:val="de-CH"/>
@@ -17754,13 +17723,13 @@
         </w:rPr>
         <w:t xml:space="preserve">: </w:t>
       </w:r>
-      <w:bookmarkEnd w:id="53"/>
       <w:r>
         <w:rPr>
           <w:lang w:val="de-CH"/>
         </w:rPr>
         <w:t>Querschnitt der reingezoomten «Fasern»</w:t>
       </w:r>
+      <w:bookmarkEnd w:id="54"/>
     </w:p>
     <w:p>
       <w:r>
@@ -17828,7 +17797,7 @@
           <w:lang w:val="de-CH"/>
         </w:rPr>
       </w:pPr>
-      <w:bookmarkStart w:id="54" w:name="_Toc503393913"/>
+      <w:bookmarkStart w:id="55" w:name="_Toc503531186"/>
       <w:r>
         <w:rPr>
           <w:lang w:val="de-CH"/>
@@ -17905,7 +17874,7 @@
         </w:rPr>
         <w:t>𝑘</w:t>
       </w:r>
-      <w:bookmarkEnd w:id="54"/>
+      <w:bookmarkEnd w:id="55"/>
     </w:p>
     <w:p>
       <w:pPr>
@@ -17914,16 +17883,16 @@
           <w:lang w:val="de-CH"/>
         </w:rPr>
       </w:pPr>
-      <w:bookmarkStart w:id="55" w:name="_Toc503390545"/>
-      <w:bookmarkStart w:id="56" w:name="_Toc503393948"/>
+      <w:bookmarkStart w:id="56" w:name="_Toc503390545"/>
+      <w:bookmarkStart w:id="57" w:name="_Toc503393948"/>
       <w:r>
         <w:rPr>
           <w:lang w:val="de-CH"/>
         </w:rPr>
         <w:t>Quellen</w:t>
       </w:r>
-      <w:bookmarkEnd w:id="55"/>
       <w:bookmarkEnd w:id="56"/>
+      <w:bookmarkEnd w:id="57"/>
     </w:p>
     <w:p>
       <w:pPr>
@@ -18024,16 +17993,16 @@
           <w:lang w:val="de-CH"/>
         </w:rPr>
       </w:pPr>
-      <w:bookmarkStart w:id="57" w:name="_Toc503390546"/>
-      <w:bookmarkStart w:id="58" w:name="_Toc503393949"/>
+      <w:bookmarkStart w:id="58" w:name="_Toc503390546"/>
+      <w:bookmarkStart w:id="59" w:name="_Toc503393949"/>
       <w:r>
         <w:rPr>
           <w:lang w:val="de-CH"/>
         </w:rPr>
         <w:t>Abbildungsverzeichnis</w:t>
       </w:r>
-      <w:bookmarkEnd w:id="57"/>
       <w:bookmarkEnd w:id="58"/>
+      <w:bookmarkEnd w:id="59"/>
     </w:p>
     <w:p>
       <w:pPr>
@@ -18044,7 +18013,6 @@
         <w:rPr>
           <w:rFonts w:eastAsiaTheme="minorEastAsia"/>
           <w:noProof/>
-          <w:lang w:val="de-CH" w:eastAsia="de-CH"/>
         </w:rPr>
       </w:pPr>
       <w:r>
@@ -18065,13 +18033,14 @@
         </w:rPr>
         <w:fldChar w:fldCharType="separate"/>
       </w:r>
-      <w:hyperlink w:anchor="_Toc503393905" w:history="1">
+      <w:hyperlink w:anchor="_Toc503531177" w:history="1">
         <w:r>
           <w:rPr>
             <w:rStyle w:val="Hyperlink"/>
             <w:noProof/>
-          </w:rPr>
-          <w:t>Abbildung 1: Quaternion Julia Fraktal mit 0 als k</w:t>
+            <w:lang w:val="de-CH"/>
+          </w:rPr>
+          <w:t>Abbildung 1: Quaternion Julia Fraktal mit k=0</w:t>
         </w:r>
         <w:r>
           <w:rPr>
@@ -18092,7 +18061,7 @@
             <w:noProof/>
             <w:webHidden/>
           </w:rPr>
-          <w:instrText xml:space="preserve"> PAGEREF _Toc503393905 \h </w:instrText>
+          <w:instrText xml:space="preserve"> PAGEREF _Toc503531177 \h </w:instrText>
         </w:r>
         <w:r>
           <w:rPr>
@@ -18132,16 +18101,16 @@
         <w:rPr>
           <w:rFonts w:eastAsiaTheme="minorEastAsia"/>
           <w:noProof/>
-          <w:lang w:val="de-CH" w:eastAsia="de-CH"/>
-        </w:rPr>
-      </w:pPr>
-      <w:hyperlink w:anchor="_Toc503393906" w:history="1">
+        </w:rPr>
+      </w:pPr>
+      <w:hyperlink w:anchor="_Toc503531178" w:history="1">
         <w:r>
           <w:rPr>
             <w:rStyle w:val="Hyperlink"/>
             <w:noProof/>
-          </w:rPr>
-          <w:t>Abbildung 2: 3D Mandelbrot</w:t>
+            <w:lang w:val="de-CH"/>
+          </w:rPr>
+          <w:t>Abbildung 2: Julia Mengen für bestimmte k machen die Mandelbrot-Menge erkennbar Quelle: wikipedia.org/wiki/Julia-Menge</w:t>
         </w:r>
         <w:r>
           <w:rPr>
@@ -18162,7 +18131,7 @@
             <w:noProof/>
             <w:webHidden/>
           </w:rPr>
-          <w:instrText xml:space="preserve"> PAGEREF _Toc503393906 \h </w:instrText>
+          <w:instrText xml:space="preserve"> PAGEREF _Toc503531178 \h </w:instrText>
         </w:r>
         <w:r>
           <w:rPr>
@@ -18202,16 +18171,15 @@
         <w:rPr>
           <w:rFonts w:eastAsiaTheme="minorEastAsia"/>
           <w:noProof/>
-          <w:lang w:val="de-CH" w:eastAsia="de-CH"/>
-        </w:rPr>
-      </w:pPr>
-      <w:hyperlink w:anchor="_Toc503393907" w:history="1">
+        </w:rPr>
+      </w:pPr>
+      <w:hyperlink w:anchor="_Toc503531179" w:history="1">
         <w:r>
           <w:rPr>
             <w:rStyle w:val="Hyperlink"/>
             <w:noProof/>
           </w:rPr>
-          <w:t>Abbildung 3: 3D Mandelbrot halfcut</w:t>
+          <w:t>Abbildung 3: 3D Mandelbrot</w:t>
         </w:r>
         <w:r>
           <w:rPr>
@@ -18232,7 +18200,7 @@
             <w:noProof/>
             <w:webHidden/>
           </w:rPr>
-          <w:instrText xml:space="preserve"> PAGEREF _Toc503393907 \h </w:instrText>
+          <w:instrText xml:space="preserve"> PAGEREF _Toc503531179 \h </w:instrText>
         </w:r>
         <w:r>
           <w:rPr>
@@ -18252,7 +18220,7 @@
             <w:noProof/>
             <w:webHidden/>
           </w:rPr>
-          <w:t>5</w:t>
+          <w:t>7</w:t>
         </w:r>
         <w:r>
           <w:rPr>
@@ -18272,16 +18240,85 @@
         <w:rPr>
           <w:rFonts w:eastAsiaTheme="minorEastAsia"/>
           <w:noProof/>
-          <w:lang w:val="de-CH" w:eastAsia="de-CH"/>
-        </w:rPr>
-      </w:pPr>
-      <w:hyperlink w:anchor="_Toc503393908" w:history="1">
+        </w:rPr>
+      </w:pPr>
+      <w:hyperlink w:anchor="_Toc503531180" w:history="1">
         <w:r>
           <w:rPr>
             <w:rStyle w:val="Hyperlink"/>
             <w:noProof/>
           </w:rPr>
-          <w:t xml:space="preserve">Abbildung 4: Quaternion Julia Fraktal mit (-1, 0.2, 0, 0) als </w:t>
+          <w:t>Abbildung 4: 3D Mandelbrot halfcut</w:t>
+        </w:r>
+        <w:r>
+          <w:rPr>
+            <w:noProof/>
+            <w:webHidden/>
+          </w:rPr>
+          <w:tab/>
+        </w:r>
+        <w:r>
+          <w:rPr>
+            <w:noProof/>
+            <w:webHidden/>
+          </w:rPr>
+          <w:fldChar w:fldCharType="begin"/>
+        </w:r>
+        <w:r>
+          <w:rPr>
+            <w:noProof/>
+            <w:webHidden/>
+          </w:rPr>
+          <w:instrText xml:space="preserve"> PAGEREF _Toc503531180 \h </w:instrText>
+        </w:r>
+        <w:r>
+          <w:rPr>
+            <w:noProof/>
+            <w:webHidden/>
+          </w:rPr>
+        </w:r>
+        <w:r>
+          <w:rPr>
+            <w:noProof/>
+            <w:webHidden/>
+          </w:rPr>
+          <w:fldChar w:fldCharType="separate"/>
+        </w:r>
+        <w:r>
+          <w:rPr>
+            <w:noProof/>
+            <w:webHidden/>
+          </w:rPr>
+          <w:t>7</w:t>
+        </w:r>
+        <w:r>
+          <w:rPr>
+            <w:noProof/>
+            <w:webHidden/>
+          </w:rPr>
+          <w:fldChar w:fldCharType="end"/>
+        </w:r>
+      </w:hyperlink>
+    </w:p>
+    <w:p>
+      <w:pPr>
+        <w:pStyle w:val="TableofFigures"/>
+        <w:tabs>
+          <w:tab w:val="right" w:leader="dot" w:pos="9350"/>
+        </w:tabs>
+        <w:rPr>
+          <w:rFonts w:eastAsiaTheme="minorEastAsia"/>
+          <w:noProof/>
+        </w:rPr>
+      </w:pPr>
+      <w:hyperlink w:anchor="_Toc503531181" w:history="1">
+        <w:r>
+          <w:rPr>
+            <w:rStyle w:val="Hyperlink"/>
+            <w:noProof/>
+            <w:lang w:val="de-CH"/>
+          </w:rPr>
+          <w:t xml:space="preserve">Abbildung 5: Quaternion Julia Fraktal mit (-1, 0.2, 0, 0) als </w:t>
         </w:r>
         <m:oMath>
           <m:r>
@@ -18313,7 +18350,7 @@
             <w:noProof/>
             <w:webHidden/>
           </w:rPr>
-          <w:instrText xml:space="preserve"> PAGEREF _Toc503393908 \h </w:instrText>
+          <w:instrText xml:space="preserve"> PAGEREF _Toc503531181 \h </w:instrText>
         </w:r>
         <w:r>
           <w:rPr>
@@ -18333,7 +18370,7 @@
             <w:noProof/>
             <w:webHidden/>
           </w:rPr>
-          <w:t>6</w:t>
+          <w:t>8</w:t>
         </w:r>
         <w:r>
           <w:rPr>
@@ -18353,16 +18390,16 @@
         <w:rPr>
           <w:rFonts w:eastAsiaTheme="minorEastAsia"/>
           <w:noProof/>
-          <w:lang w:val="de-CH" w:eastAsia="de-CH"/>
-        </w:rPr>
-      </w:pPr>
-      <w:hyperlink w:anchor="_Toc503393909" w:history="1">
+        </w:rPr>
+      </w:pPr>
+      <w:hyperlink w:anchor="_Toc503531182" w:history="1">
         <w:r>
           <w:rPr>
             <w:rStyle w:val="Hyperlink"/>
             <w:noProof/>
-          </w:rPr>
-          <w:t xml:space="preserve">Abbildung 5: Quaternion Julia Fraktal mit (-0.125, -0.256, 0.847, 0.0895) als </w:t>
+            <w:lang w:val="de-CH"/>
+          </w:rPr>
+          <w:t xml:space="preserve">Abbildung 6: Quaternion Julia Fraktal mit (-0.125, -0.256, 0.847, 0.0895) als </w:t>
         </w:r>
         <w:r>
           <w:rPr>
@@ -18391,7 +18428,7 @@
             <w:noProof/>
             <w:webHidden/>
           </w:rPr>
-          <w:instrText xml:space="preserve"> PAGEREF _Toc503393909 \h </w:instrText>
+          <w:instrText xml:space="preserve"> PAGEREF _Toc503531182 \h </w:instrText>
         </w:r>
         <w:r>
           <w:rPr>
@@ -18411,7 +18448,7 @@
             <w:noProof/>
             <w:webHidden/>
           </w:rPr>
-          <w:t>10</w:t>
+          <w:t>12</w:t>
         </w:r>
         <w:r>
           <w:rPr>
@@ -18431,16 +18468,15 @@
         <w:rPr>
           <w:rFonts w:eastAsiaTheme="minorEastAsia"/>
           <w:noProof/>
-          <w:lang w:val="de-CH" w:eastAsia="de-CH"/>
-        </w:rPr>
-      </w:pPr>
-      <w:hyperlink w:anchor="_Toc503393910" w:history="1">
+        </w:rPr>
+      </w:pPr>
+      <w:hyperlink w:anchor="_Toc503531183" w:history="1">
         <w:r>
           <w:rPr>
             <w:rStyle w:val="Hyperlink"/>
             <w:noProof/>
           </w:rPr>
-          <w:t>Abbildung 6: Quat Julia (-0.2, 0.8, 0, 0)</w:t>
+          <w:t>Abbildung 7: Quat Julia k =(-0.2, 0.8, 0, 0)</w:t>
         </w:r>
         <w:r>
           <w:rPr>
@@ -18448,7 +18484,7 @@
             <w:rFonts w:ascii="Cambria Math" w:hAnsi="Cambria Math" w:cs="Cambria Math"/>
             <w:noProof/>
           </w:rPr>
-          <w:t>𝑘, high resolution</w:t>
+          <w:t>, 400 samples</w:t>
         </w:r>
         <w:r>
           <w:rPr>
@@ -18469,7 +18505,7 @@
             <w:noProof/>
             <w:webHidden/>
           </w:rPr>
-          <w:instrText xml:space="preserve"> PAGEREF _Toc503393910 \h </w:instrText>
+          <w:instrText xml:space="preserve"> PAGEREF _Toc503531183 \h </w:instrText>
         </w:r>
         <w:r>
           <w:rPr>
@@ -18489,7 +18525,7 @@
             <w:noProof/>
             <w:webHidden/>
           </w:rPr>
-          <w:t>11</w:t>
+          <w:t>13</w:t>
         </w:r>
         <w:r>
           <w:rPr>
@@ -18509,16 +18545,15 @@
         <w:rPr>
           <w:rFonts w:eastAsiaTheme="minorEastAsia"/>
           <w:noProof/>
-          <w:lang w:val="de-CH" w:eastAsia="de-CH"/>
-        </w:rPr>
-      </w:pPr>
-      <w:hyperlink w:anchor="_Toc503393911" w:history="1">
+        </w:rPr>
+      </w:pPr>
+      <w:hyperlink w:anchor="_Toc503531184" w:history="1">
         <w:r>
           <w:rPr>
             <w:rStyle w:val="Hyperlink"/>
             <w:noProof/>
           </w:rPr>
-          <w:t>Abbildung 7: Quat Julia (-0.2, 0.8, 0, 0)</w:t>
+          <w:t>Abbildung 8: Quat Julia k=(-0.2, 0.8, 0, 0)</w:t>
         </w:r>
         <w:r>
           <w:rPr>
@@ -18526,7 +18561,7 @@
             <w:rFonts w:ascii="Cambria Math" w:hAnsi="Cambria Math" w:cs="Cambria Math"/>
             <w:noProof/>
           </w:rPr>
-          <w:t>𝑘, low resolution</w:t>
+          <w:t>, 100 samples</w:t>
         </w:r>
         <w:r>
           <w:rPr>
@@ -18547,7 +18582,7 @@
             <w:noProof/>
             <w:webHidden/>
           </w:rPr>
-          <w:instrText xml:space="preserve"> PAGEREF _Toc503393911 \h </w:instrText>
+          <w:instrText xml:space="preserve"> PAGEREF _Toc503531184 \h </w:instrText>
         </w:r>
         <w:r>
           <w:rPr>
@@ -18567,7 +18602,7 @@
             <w:noProof/>
             <w:webHidden/>
           </w:rPr>
-          <w:t>11</w:t>
+          <w:t>13</w:t>
         </w:r>
         <w:r>
           <w:rPr>
@@ -18587,16 +18622,16 @@
         <w:rPr>
           <w:rFonts w:eastAsiaTheme="minorEastAsia"/>
           <w:noProof/>
-          <w:lang w:val="de-CH" w:eastAsia="de-CH"/>
-        </w:rPr>
-      </w:pPr>
-      <w:hyperlink w:anchor="_Toc503393912" w:history="1">
+        </w:rPr>
+      </w:pPr>
+      <w:hyperlink w:anchor="_Toc503531185" w:history="1">
         <w:r>
           <w:rPr>
             <w:rStyle w:val="Hyperlink"/>
             <w:noProof/>
-          </w:rPr>
-          <w:t>Abbildung 8: Zoom-In Fraktale Sturktur</w:t>
+            <w:lang w:val="de-CH"/>
+          </w:rPr>
+          <w:t>Abbildung 9: Querschnitt der reingezoomten «Fasern»</w:t>
         </w:r>
         <w:r>
           <w:rPr>
@@ -18617,7 +18652,7 @@
             <w:noProof/>
             <w:webHidden/>
           </w:rPr>
-          <w:instrText xml:space="preserve"> PAGEREF _Toc503393912 \h </w:instrText>
+          <w:instrText xml:space="preserve"> PAGEREF _Toc503531185 \h </w:instrText>
         </w:r>
         <w:r>
           <w:rPr>
@@ -18637,7 +18672,7 @@
             <w:noProof/>
             <w:webHidden/>
           </w:rPr>
-          <w:t>12</w:t>
+          <w:t>14</w:t>
         </w:r>
         <w:r>
           <w:rPr>
@@ -18655,16 +18690,18 @@
           <w:tab w:val="right" w:leader="dot" w:pos="9350"/>
         </w:tabs>
         <w:rPr>
-          <w:lang w:val="de-CH"/>
-        </w:rPr>
-      </w:pPr>
-      <w:hyperlink w:anchor="_Toc503393913" w:history="1">
+          <w:rFonts w:eastAsiaTheme="minorEastAsia"/>
+          <w:noProof/>
+        </w:rPr>
+      </w:pPr>
+      <w:hyperlink w:anchor="_Toc503531186" w:history="1">
         <w:r>
           <w:rPr>
             <w:rStyle w:val="Hyperlink"/>
             <w:noProof/>
-          </w:rPr>
-          <w:t xml:space="preserve">Abbildung 9: Quaternion Julia Fraktal mit (-0.445, 0.339, -0.0889, -0.56) als </w:t>
+            <w:lang w:val="de-CH"/>
+          </w:rPr>
+          <w:t xml:space="preserve">Abbildung 10: Quaternion Julia Fraktal mit (-0.445, 0.339, -0.0889, -0.56) als </w:t>
         </w:r>
         <w:r>
           <w:rPr>
@@ -18693,7 +18730,7 @@
             <w:noProof/>
             <w:webHidden/>
           </w:rPr>
-          <w:instrText xml:space="preserve"> PAGEREF _Toc503393913 \h </w:instrText>
+          <w:instrText xml:space="preserve"> PAGEREF _Toc503531186 \h </w:instrText>
         </w:r>
         <w:r>
           <w:rPr>
@@ -18713,7 +18750,7 @@
             <w:noProof/>
             <w:webHidden/>
           </w:rPr>
-          <w:t>13</w:t>
+          <w:t>15</w:t>
         </w:r>
         <w:r>
           <w:rPr>
@@ -18723,6 +18760,17 @@
           <w:fldChar w:fldCharType="end"/>
         </w:r>
       </w:hyperlink>
+    </w:p>
+    <w:p>
+      <w:pPr>
+        <w:pStyle w:val="TableofFigures"/>
+        <w:tabs>
+          <w:tab w:val="right" w:leader="dot" w:pos="9350"/>
+        </w:tabs>
+        <w:rPr>
+          <w:lang w:val="de-CH"/>
+        </w:rPr>
+      </w:pPr>
       <w:r>
         <w:rPr>
           <w:lang w:val="de-CH"/>
@@ -18829,7 +18877,7 @@
             <w:bCs/>
             <w:noProof/>
           </w:rPr>
-          <w:t>5</w:t>
+          <w:t>16</w:t>
         </w:r>
         <w:r>
           <w:rPr>
@@ -18872,7 +18920,7 @@
             <w:bCs/>
             <w:noProof/>
           </w:rPr>
-          <w:t>15</w:t>
+          <w:t>16</w:t>
         </w:r>
         <w:r>
           <w:rPr>
@@ -19330,6 +19378,7 @@
     <w:lsdException w:name="HTML Sample" w:semiHidden="1" w:unhideWhenUsed="1"/>
     <w:lsdException w:name="HTML Typewriter" w:semiHidden="1" w:unhideWhenUsed="1"/>
     <w:lsdException w:name="HTML Variable" w:semiHidden="1" w:unhideWhenUsed="1"/>
+    <w:lsdException w:name="Normal Table" w:semiHidden="1" w:unhideWhenUsed="1"/>
     <w:lsdException w:name="annotation subject" w:semiHidden="1" w:unhideWhenUsed="1"/>
     <w:lsdException w:name="No List" w:semiHidden="1" w:unhideWhenUsed="1"/>
     <w:lsdException w:name="Outline List 1" w:semiHidden="1" w:unhideWhenUsed="1"/>
@@ -19373,8 +19422,10 @@
     <w:lsdException w:name="Table Elegant" w:semiHidden="1" w:unhideWhenUsed="1"/>
     <w:lsdException w:name="Table Professional" w:semiHidden="1" w:unhideWhenUsed="1"/>
     <w:lsdException w:name="Table Subtle 1" w:semiHidden="1" w:unhideWhenUsed="1"/>
+    <w:lsdException w:name="Table Subtle 2" w:semiHidden="1" w:unhideWhenUsed="1"/>
     <w:lsdException w:name="Table Web 1" w:semiHidden="1" w:unhideWhenUsed="1"/>
     <w:lsdException w:name="Table Web 2" w:semiHidden="1" w:unhideWhenUsed="1"/>
+    <w:lsdException w:name="Table Web 3" w:semiHidden="1" w:unhideWhenUsed="1"/>
     <w:lsdException w:name="Balloon Text" w:semiHidden="1" w:unhideWhenUsed="1"/>
     <w:lsdException w:name="Table Grid" w:uiPriority="39"/>
     <w:lsdException w:name="Table Theme" w:semiHidden="1" w:unhideWhenUsed="1"/>
@@ -20520,7 +20571,7 @@
 </file>
 
 <file path=customXml/itemProps1.xml><?xml version="1.0" encoding="utf-8"?>
-<ds:datastoreItem xmlns:ds="http://schemas.openxmlformats.org/officeDocument/2006/customXml" ds:itemID="{74EB50D9-E20A-4F1E-87D3-AFE3C4EF3969}">
+<ds:datastoreItem xmlns:ds="http://schemas.openxmlformats.org/officeDocument/2006/customXml" ds:itemID="{4F129362-8E95-4086-BE9E-691F4368E5D0}">
   <ds:schemaRefs>
     <ds:schemaRef ds:uri="http://schemas.openxmlformats.org/officeDocument/2006/bibliography"/>
   </ds:schemaRefs>

</xml_diff>